<commit_message>
continuation of metagenomics course
</commit_message>
<xml_diff>
--- a/Cheat Sheets/1f_CHEAT SHEET_METAGENOMICS.docx
+++ b/Cheat Sheets/1f_CHEAT SHEET_METAGENOMICS.docx
@@ -252,6 +252,25 @@
       <w:r>
         <w:t>=</w:t>
       </w:r>
+      <w:r>
+        <w:t xml:space="preserve"> mink= </w:t>
+      </w:r>
+      <w:proofErr w:type="spellStart"/>
+      <w:r>
+        <w:t>hdist</w:t>
+      </w:r>
+      <w:proofErr w:type="spellEnd"/>
+      <w:r>
+        <w:t xml:space="preserve">= </w:t>
+      </w:r>
+      <w:proofErr w:type="spellStart"/>
+      <w:r>
+        <w:t>minlen</w:t>
+      </w:r>
+      <w:proofErr w:type="spellEnd"/>
+      <w:r>
+        <w:t>= ow=</w:t>
+      </w:r>
     </w:p>
     <w:p>
       <w:pPr>
@@ -291,6 +310,29 @@
       <w:pPr>
         <w:pStyle w:val="ListParagraph"/>
         <w:numPr>
+          <w:ilvl w:val="1"/>
+          <w:numId w:val="1"/>
+        </w:numPr>
+        <w:spacing w:after="0" w:line="240" w:lineRule="auto"/>
+      </w:pPr>
+      <w:r>
+        <w:t>or to remove artifacts, ref=</w:t>
+      </w:r>
+      <w:proofErr w:type="spellStart"/>
+      <w:proofErr w:type="gramStart"/>
+      <w:r>
+        <w:t>artifacts</w:t>
+      </w:r>
+      <w:r>
+        <w:t>,phix</w:t>
+      </w:r>
+      <w:proofErr w:type="spellEnd"/>
+      <w:proofErr w:type="gramEnd"/>
+    </w:p>
+    <w:p>
+      <w:pPr>
+        <w:pStyle w:val="ListParagraph"/>
+        <w:numPr>
           <w:ilvl w:val="0"/>
           <w:numId w:val="1"/>
         </w:numPr>
@@ -370,6 +412,663 @@
       </w:pPr>
       <w:r>
         <w:t>use help</w:t>
+      </w:r>
+    </w:p>
+    <w:p>
+      <w:pPr>
+        <w:pStyle w:val="ListParagraph"/>
+        <w:numPr>
+          <w:ilvl w:val="0"/>
+          <w:numId w:val="1"/>
+        </w:numPr>
+        <w:spacing w:after="0" w:line="240" w:lineRule="auto"/>
+      </w:pPr>
+      <w:proofErr w:type="spellStart"/>
+      <w:r>
+        <w:t>sourmash</w:t>
+      </w:r>
+      <w:proofErr w:type="spellEnd"/>
+      <w:r>
+        <w:t xml:space="preserve"> compute -k </w:t>
+      </w:r>
+      <w:proofErr w:type="spellStart"/>
+      <w:proofErr w:type="gramStart"/>
+      <w:r>
+        <w:rPr>
+          <w:color w:val="0070C0"/>
+        </w:rPr>
+        <w:t>kmer.length</w:t>
+      </w:r>
+      <w:proofErr w:type="spellEnd"/>
+      <w:proofErr w:type="gramEnd"/>
+      <w:r>
+        <w:t xml:space="preserve"> --scaled=</w:t>
+      </w:r>
+      <w:proofErr w:type="spellStart"/>
+      <w:r>
+        <w:rPr>
+          <w:color w:val="0070C0"/>
+        </w:rPr>
+        <w:t>scale.fract</w:t>
+      </w:r>
+      <w:proofErr w:type="spellEnd"/>
+      <w:r>
+        <w:rPr>
+          <w:color w:val="0070C0"/>
+        </w:rPr>
+        <w:t xml:space="preserve"> data</w:t>
+      </w:r>
+    </w:p>
+    <w:p>
+      <w:pPr>
+        <w:pStyle w:val="ListParagraph"/>
+        <w:numPr>
+          <w:ilvl w:val="1"/>
+          <w:numId w:val="1"/>
+        </w:numPr>
+        <w:spacing w:after="0" w:line="240" w:lineRule="auto"/>
+      </w:pPr>
+      <w:r>
+        <w:t>calculates signature (much smaller than original file)</w:t>
+      </w:r>
+    </w:p>
+    <w:p>
+      <w:pPr>
+        <w:pStyle w:val="ListParagraph"/>
+        <w:numPr>
+          <w:ilvl w:val="1"/>
+          <w:numId w:val="1"/>
+        </w:numPr>
+        <w:spacing w:after="0" w:line="240" w:lineRule="auto"/>
+      </w:pPr>
+      <w:r>
+        <w:t>creates a list of hashes</w:t>
+      </w:r>
+    </w:p>
+    <w:p>
+      <w:pPr>
+        <w:pStyle w:val="ListParagraph"/>
+        <w:numPr>
+          <w:ilvl w:val="1"/>
+          <w:numId w:val="1"/>
+        </w:numPr>
+        <w:spacing w:after="0" w:line="240" w:lineRule="auto"/>
+      </w:pPr>
+      <w:r>
+        <w:t>can also do</w:t>
+      </w:r>
+    </w:p>
+    <w:p>
+      <w:pPr>
+        <w:pStyle w:val="ListParagraph"/>
+        <w:numPr>
+          <w:ilvl w:val="2"/>
+          <w:numId w:val="1"/>
+        </w:numPr>
+        <w:spacing w:after="0" w:line="240" w:lineRule="auto"/>
+      </w:pPr>
+      <w:proofErr w:type="spellStart"/>
+      <w:r>
+        <w:t>sourmash</w:t>
+      </w:r>
+      <w:proofErr w:type="spellEnd"/>
+      <w:r>
+        <w:t xml:space="preserve"> compare</w:t>
+      </w:r>
+    </w:p>
+    <w:p>
+      <w:pPr>
+        <w:pStyle w:val="ListParagraph"/>
+        <w:numPr>
+          <w:ilvl w:val="2"/>
+          <w:numId w:val="1"/>
+        </w:numPr>
+        <w:spacing w:after="0" w:line="240" w:lineRule="auto"/>
+      </w:pPr>
+      <w:proofErr w:type="spellStart"/>
+      <w:r>
+        <w:t>sourmash</w:t>
+      </w:r>
+      <w:proofErr w:type="spellEnd"/>
+      <w:r>
+        <w:t xml:space="preserve"> gather</w:t>
+      </w:r>
+    </w:p>
+    <w:p>
+      <w:pPr>
+        <w:pStyle w:val="ListParagraph"/>
+        <w:numPr>
+          <w:ilvl w:val="2"/>
+          <w:numId w:val="1"/>
+        </w:numPr>
+        <w:spacing w:after="0" w:line="240" w:lineRule="auto"/>
+      </w:pPr>
+      <w:proofErr w:type="spellStart"/>
+      <w:r>
+        <w:t>sourmash</w:t>
+      </w:r>
+      <w:proofErr w:type="spellEnd"/>
+      <w:r>
+        <w:t xml:space="preserve"> index</w:t>
+      </w:r>
+    </w:p>
+    <w:p>
+      <w:pPr>
+        <w:pStyle w:val="ListParagraph"/>
+        <w:numPr>
+          <w:ilvl w:val="2"/>
+          <w:numId w:val="1"/>
+        </w:numPr>
+        <w:spacing w:after="0" w:line="240" w:lineRule="auto"/>
+      </w:pPr>
+      <w:proofErr w:type="spellStart"/>
+      <w:r>
+        <w:t>sourmash</w:t>
+      </w:r>
+      <w:proofErr w:type="spellEnd"/>
+      <w:r>
+        <w:t xml:space="preserve"> plot</w:t>
+      </w:r>
+    </w:p>
+    <w:p>
+      <w:pPr>
+        <w:pStyle w:val="ListParagraph"/>
+        <w:numPr>
+          <w:ilvl w:val="2"/>
+          <w:numId w:val="1"/>
+        </w:numPr>
+        <w:spacing w:after="0" w:line="240" w:lineRule="auto"/>
+      </w:pPr>
+      <w:proofErr w:type="spellStart"/>
+      <w:r>
+        <w:t>sourmash</w:t>
+      </w:r>
+      <w:proofErr w:type="spellEnd"/>
+      <w:r>
+        <w:t xml:space="preserve"> search</w:t>
+      </w:r>
+    </w:p>
+    <w:p>
+      <w:pPr>
+        <w:pStyle w:val="ListParagraph"/>
+        <w:numPr>
+          <w:ilvl w:val="2"/>
+          <w:numId w:val="1"/>
+        </w:numPr>
+        <w:spacing w:after="0" w:line="240" w:lineRule="auto"/>
+      </w:pPr>
+      <w:proofErr w:type="spellStart"/>
+      <w:r>
+        <w:t>sourmash</w:t>
+      </w:r>
+      <w:proofErr w:type="spellEnd"/>
+      <w:r>
+        <w:t xml:space="preserve"> </w:t>
+      </w:r>
+      <w:proofErr w:type="spellStart"/>
+      <w:r>
+        <w:t>lca</w:t>
+      </w:r>
+      <w:proofErr w:type="spellEnd"/>
+    </w:p>
+    <w:p>
+      <w:pPr>
+        <w:pStyle w:val="ListParagraph"/>
+        <w:numPr>
+          <w:ilvl w:val="0"/>
+          <w:numId w:val="1"/>
+        </w:numPr>
+        <w:spacing w:after="0" w:line="240" w:lineRule="auto"/>
+      </w:pPr>
+      <w:r>
+        <w:t>clumpify.sh in1= in2= out= dedupe optical ow=</w:t>
+      </w:r>
+    </w:p>
+    <w:p>
+      <w:pPr>
+        <w:pStyle w:val="ListParagraph"/>
+        <w:numPr>
+          <w:ilvl w:val="1"/>
+          <w:numId w:val="1"/>
+        </w:numPr>
+        <w:spacing w:after="0" w:line="240" w:lineRule="auto"/>
+      </w:pPr>
+      <w:r>
+        <w:t>remove optical duplicates (typical to illumine sequencing)</w:t>
+      </w:r>
+    </w:p>
+    <w:p>
+      <w:pPr>
+        <w:pStyle w:val="ListParagraph"/>
+        <w:numPr>
+          <w:ilvl w:val="1"/>
+          <w:numId w:val="1"/>
+        </w:numPr>
+        <w:spacing w:after="0" w:line="240" w:lineRule="auto"/>
+      </w:pPr>
+      <w:r>
+        <w:t xml:space="preserve">will also reorder the sequences to maximize compression </w:t>
+      </w:r>
+    </w:p>
+    <w:p>
+      <w:pPr>
+        <w:pStyle w:val="ListParagraph"/>
+        <w:numPr>
+          <w:ilvl w:val="1"/>
+          <w:numId w:val="1"/>
+        </w:numPr>
+        <w:spacing w:after="0" w:line="240" w:lineRule="auto"/>
+      </w:pPr>
+      <w:r>
+        <w:t>use help</w:t>
+      </w:r>
+    </w:p>
+    <w:p>
+      <w:pPr>
+        <w:pStyle w:val="ListParagraph"/>
+        <w:numPr>
+          <w:ilvl w:val="0"/>
+          <w:numId w:val="1"/>
+        </w:numPr>
+        <w:spacing w:after="0" w:line="240" w:lineRule="auto"/>
+      </w:pPr>
+      <w:r>
+        <w:t>filterbytile.sh in= out= ow=</w:t>
+      </w:r>
+    </w:p>
+    <w:p>
+      <w:pPr>
+        <w:pStyle w:val="ListParagraph"/>
+        <w:numPr>
+          <w:ilvl w:val="1"/>
+          <w:numId w:val="1"/>
+        </w:numPr>
+        <w:spacing w:after="0" w:line="240" w:lineRule="auto"/>
+      </w:pPr>
+      <w:r>
+        <w:t xml:space="preserve">averages the quality across each </w:t>
+      </w:r>
+      <w:proofErr w:type="spellStart"/>
+      <w:r>
+        <w:t>microtile</w:t>
+      </w:r>
+      <w:proofErr w:type="spellEnd"/>
+      <w:r>
+        <w:t xml:space="preserve">, gets rid of </w:t>
+      </w:r>
+      <w:proofErr w:type="gramStart"/>
+      <w:r>
+        <w:t>low quality</w:t>
+      </w:r>
+      <w:proofErr w:type="gramEnd"/>
+      <w:r>
+        <w:t xml:space="preserve"> reads</w:t>
+      </w:r>
+    </w:p>
+    <w:p>
+      <w:pPr>
+        <w:pStyle w:val="ListParagraph"/>
+        <w:numPr>
+          <w:ilvl w:val="0"/>
+          <w:numId w:val="1"/>
+        </w:numPr>
+        <w:spacing w:after="0" w:line="240" w:lineRule="auto"/>
+      </w:pPr>
+      <w:r>
+        <w:t>sendsketch.sh address=</w:t>
+      </w:r>
+      <w:r>
+        <w:rPr>
+          <w:color w:val="0070C0"/>
+        </w:rPr>
+        <w:t>database</w:t>
+      </w:r>
+    </w:p>
+    <w:p>
+      <w:pPr>
+        <w:pStyle w:val="ListParagraph"/>
+        <w:numPr>
+          <w:ilvl w:val="1"/>
+          <w:numId w:val="1"/>
+        </w:numPr>
+        <w:spacing w:after="0" w:line="240" w:lineRule="auto"/>
+      </w:pPr>
+      <w:r>
+        <w:t xml:space="preserve">compares query sketches to others, prints their </w:t>
+      </w:r>
+      <w:proofErr w:type="spellStart"/>
+      <w:r>
+        <w:t>kmer</w:t>
+      </w:r>
+      <w:proofErr w:type="spellEnd"/>
+      <w:r>
+        <w:t xml:space="preserve"> identity</w:t>
+      </w:r>
+    </w:p>
+    <w:p>
+      <w:pPr>
+        <w:pStyle w:val="ListParagraph"/>
+        <w:numPr>
+          <w:ilvl w:val="1"/>
+          <w:numId w:val="1"/>
+        </w:numPr>
+        <w:spacing w:after="0" w:line="240" w:lineRule="auto"/>
+      </w:pPr>
+      <w:r>
+        <w:t>can use servers of reference sketches, don’t have to download your own</w:t>
+      </w:r>
+    </w:p>
+    <w:p>
+      <w:pPr>
+        <w:pStyle w:val="ListParagraph"/>
+        <w:numPr>
+          <w:ilvl w:val="1"/>
+          <w:numId w:val="1"/>
+        </w:numPr>
+        <w:spacing w:after="0" w:line="240" w:lineRule="auto"/>
+      </w:pPr>
+      <w:r>
+        <w:t>available databases:</w:t>
+      </w:r>
+    </w:p>
+    <w:p>
+      <w:pPr>
+        <w:pStyle w:val="ListParagraph"/>
+        <w:numPr>
+          <w:ilvl w:val="2"/>
+          <w:numId w:val="1"/>
+        </w:numPr>
+        <w:spacing w:after="0" w:line="240" w:lineRule="auto"/>
+      </w:pPr>
+      <w:proofErr w:type="spellStart"/>
+      <w:r>
+        <w:t>nt</w:t>
+      </w:r>
+      <w:proofErr w:type="spellEnd"/>
+    </w:p>
+    <w:p>
+      <w:pPr>
+        <w:pStyle w:val="ListParagraph"/>
+        <w:numPr>
+          <w:ilvl w:val="2"/>
+          <w:numId w:val="1"/>
+        </w:numPr>
+        <w:spacing w:after="0" w:line="240" w:lineRule="auto"/>
+      </w:pPr>
+      <w:proofErr w:type="spellStart"/>
+      <w:r>
+        <w:t>Refseq</w:t>
+      </w:r>
+      <w:proofErr w:type="spellEnd"/>
+    </w:p>
+    <w:p>
+      <w:pPr>
+        <w:pStyle w:val="ListParagraph"/>
+        <w:numPr>
+          <w:ilvl w:val="2"/>
+          <w:numId w:val="1"/>
+        </w:numPr>
+        <w:spacing w:after="0" w:line="240" w:lineRule="auto"/>
+      </w:pPr>
+      <w:r>
+        <w:t>Silva</w:t>
+      </w:r>
+    </w:p>
+    <w:p>
+      <w:pPr>
+        <w:pStyle w:val="ListParagraph"/>
+        <w:numPr>
+          <w:ilvl w:val="0"/>
+          <w:numId w:val="1"/>
+        </w:numPr>
+        <w:spacing w:after="0" w:line="240" w:lineRule="auto"/>
+      </w:pPr>
+      <w:r>
+        <w:t>t</w:t>
+      </w:r>
+      <w:r>
+        <w:t>axserver.sh</w:t>
+      </w:r>
+    </w:p>
+    <w:p>
+      <w:pPr>
+        <w:pStyle w:val="ListParagraph"/>
+        <w:numPr>
+          <w:ilvl w:val="1"/>
+          <w:numId w:val="1"/>
+        </w:numPr>
+        <w:spacing w:after="0" w:line="240" w:lineRule="auto"/>
+      </w:pPr>
+      <w:r>
+        <w:t>to set up your own private database to query</w:t>
+      </w:r>
+    </w:p>
+    <w:p>
+      <w:pPr>
+        <w:pStyle w:val="ListParagraph"/>
+        <w:numPr>
+          <w:ilvl w:val="0"/>
+          <w:numId w:val="1"/>
+        </w:numPr>
+        <w:spacing w:after="0" w:line="240" w:lineRule="auto"/>
+      </w:pPr>
+      <w:r>
+        <w:t xml:space="preserve">bbmap.sh </w:t>
+      </w:r>
+    </w:p>
+    <w:p>
+      <w:pPr>
+        <w:pStyle w:val="ListParagraph"/>
+        <w:numPr>
+          <w:ilvl w:val="1"/>
+          <w:numId w:val="1"/>
+        </w:numPr>
+        <w:spacing w:after="0" w:line="240" w:lineRule="auto"/>
+      </w:pPr>
+      <w:r>
+        <w:t>map sequence to genome (</w:t>
+      </w:r>
+      <w:r>
+        <w:t>use help</w:t>
+      </w:r>
+      <w:r>
+        <w:t>)</w:t>
+      </w:r>
+    </w:p>
+    <w:p>
+      <w:pPr>
+        <w:pStyle w:val="ListParagraph"/>
+        <w:numPr>
+          <w:ilvl w:val="1"/>
+          <w:numId w:val="1"/>
+        </w:numPr>
+        <w:spacing w:after="0" w:line="240" w:lineRule="auto"/>
+      </w:pPr>
+      <w:r>
+        <w:lastRenderedPageBreak/>
+        <w:t>some examples:</w:t>
+      </w:r>
+    </w:p>
+    <w:p>
+      <w:pPr>
+        <w:pStyle w:val="ListParagraph"/>
+        <w:numPr>
+          <w:ilvl w:val="2"/>
+          <w:numId w:val="1"/>
+        </w:numPr>
+        <w:spacing w:after="0" w:line="240" w:lineRule="auto"/>
+      </w:pPr>
+      <w:proofErr w:type="spellStart"/>
+      <w:r>
+        <w:t>minid</w:t>
+      </w:r>
+      <w:proofErr w:type="spellEnd"/>
+      <w:r>
+        <w:t>: default is 76% ID match with no indels</w:t>
+      </w:r>
+    </w:p>
+    <w:p>
+      <w:pPr>
+        <w:pStyle w:val="ListParagraph"/>
+        <w:numPr>
+          <w:ilvl w:val="2"/>
+          <w:numId w:val="1"/>
+        </w:numPr>
+        <w:spacing w:after="0" w:line="240" w:lineRule="auto"/>
+      </w:pPr>
+      <w:r>
+        <w:t>threads: default is all (don’t use all on a shared machine!)</w:t>
+      </w:r>
+    </w:p>
+    <w:p>
+      <w:pPr>
+        <w:pStyle w:val="ListParagraph"/>
+        <w:numPr>
+          <w:ilvl w:val="2"/>
+          <w:numId w:val="1"/>
+        </w:numPr>
+        <w:spacing w:after="0" w:line="240" w:lineRule="auto"/>
+      </w:pPr>
+      <w:r>
+        <w:t>ref: reference</w:t>
+      </w:r>
+    </w:p>
+    <w:p>
+      <w:pPr>
+        <w:pStyle w:val="ListParagraph"/>
+        <w:numPr>
+          <w:ilvl w:val="2"/>
+          <w:numId w:val="1"/>
+        </w:numPr>
+        <w:spacing w:after="0" w:line="240" w:lineRule="auto"/>
+      </w:pPr>
+      <w:r>
+        <w:t>in1, in2: use both for paired reads (</w:t>
+      </w:r>
+      <w:proofErr w:type="spellStart"/>
+      <w:r>
+        <w:t>fwd</w:t>
+      </w:r>
+      <w:proofErr w:type="spellEnd"/>
+      <w:r>
+        <w:t xml:space="preserve"> and back)</w:t>
+      </w:r>
+    </w:p>
+    <w:p>
+      <w:pPr>
+        <w:pStyle w:val="ListParagraph"/>
+        <w:numPr>
+          <w:ilvl w:val="2"/>
+          <w:numId w:val="1"/>
+        </w:numPr>
+        <w:spacing w:after="0" w:line="240" w:lineRule="auto"/>
+      </w:pPr>
+      <w:proofErr w:type="spellStart"/>
+      <w:r>
+        <w:t>outm</w:t>
+      </w:r>
+      <w:proofErr w:type="spellEnd"/>
+      <w:r>
+        <w:t>: only writes out the reads that are mapped (this saves some space I the memory)</w:t>
+      </w:r>
+    </w:p>
+    <w:p>
+      <w:pPr>
+        <w:pStyle w:val="ListParagraph"/>
+        <w:numPr>
+          <w:ilvl w:val="0"/>
+          <w:numId w:val="1"/>
+        </w:numPr>
+        <w:spacing w:after="0" w:line="240" w:lineRule="auto"/>
+      </w:pPr>
+      <w:r>
+        <w:t>bbwrap.sh</w:t>
+      </w:r>
+    </w:p>
+    <w:p>
+      <w:pPr>
+        <w:pStyle w:val="ListParagraph"/>
+        <w:numPr>
+          <w:ilvl w:val="1"/>
+          <w:numId w:val="1"/>
+        </w:numPr>
+        <w:spacing w:after="0" w:line="240" w:lineRule="auto"/>
+      </w:pPr>
+      <w:r>
+        <w:t>map multiple sequences to a genome (use help)</w:t>
+      </w:r>
+    </w:p>
+    <w:p>
+      <w:pPr>
+        <w:pStyle w:val="ListParagraph"/>
+        <w:numPr>
+          <w:ilvl w:val="1"/>
+          <w:numId w:val="1"/>
+        </w:numPr>
+        <w:spacing w:after="0" w:line="240" w:lineRule="auto"/>
+      </w:pPr>
+      <w:r>
+        <w:t xml:space="preserve">in1 is two </w:t>
+      </w:r>
+      <w:proofErr w:type="spellStart"/>
+      <w:r>
+        <w:t>fwd</w:t>
+      </w:r>
+      <w:proofErr w:type="spellEnd"/>
+      <w:r>
+        <w:t xml:space="preserve"> seqs separated by a comma, in2 is two back reads in same order</w:t>
+      </w:r>
+    </w:p>
+    <w:p>
+      <w:pPr>
+        <w:pStyle w:val="ListParagraph"/>
+        <w:numPr>
+          <w:ilvl w:val="1"/>
+          <w:numId w:val="1"/>
+        </w:numPr>
+        <w:spacing w:after="0" w:line="240" w:lineRule="auto"/>
+      </w:pPr>
+      <w:r>
+        <w:t xml:space="preserve">mapper= (default is </w:t>
+      </w:r>
+      <w:proofErr w:type="spellStart"/>
+      <w:r>
+        <w:t>bbmap</w:t>
+      </w:r>
+      <w:proofErr w:type="spellEnd"/>
+      <w:r>
+        <w:t>)</w:t>
+      </w:r>
+    </w:p>
+    <w:p>
+      <w:pPr>
+        <w:pStyle w:val="ListParagraph"/>
+        <w:numPr>
+          <w:ilvl w:val="0"/>
+          <w:numId w:val="1"/>
+        </w:numPr>
+        <w:spacing w:after="0" w:line="240" w:lineRule="auto"/>
+      </w:pPr>
+      <w:r>
+        <w:t>bbsplit.sh</w:t>
+      </w:r>
+    </w:p>
+    <w:p>
+      <w:pPr>
+        <w:pStyle w:val="ListParagraph"/>
+        <w:numPr>
+          <w:ilvl w:val="1"/>
+          <w:numId w:val="1"/>
+        </w:numPr>
+        <w:spacing w:after="0" w:line="240" w:lineRule="auto"/>
+      </w:pPr>
+      <w:proofErr w:type="gramStart"/>
+      <w:r>
+        <w:t>lets</w:t>
+      </w:r>
+      <w:proofErr w:type="gramEnd"/>
+      <w:r>
+        <w:t xml:space="preserve"> you decide what to do with reads that map to multiple places in the genome (toss them, pick only the best quality map, keep all the maps, write into separate file)</w:t>
       </w:r>
     </w:p>
     <w:p>

</xml_diff>